<commit_message>
Adding hover SFX to the game
</commit_message>
<xml_diff>
--- a/Game Programming Project – Technical Report (15%) attached files 12 December 2023 821 AM/Game Application Technical Template.docx
+++ b/Game Programming Project – Technical Report (15%) attached files 12 December 2023 821 AM/Game Application Technical Template.docx
@@ -6757,6 +6757,9 @@
           </w:p>
           <w:p>
             <w:r>
+              <w:rPr>
+                <w:noProof/>
+              </w:rPr>
               <w:lastRenderedPageBreak/>
               <w:drawing>
                 <wp:inline distT="0" distB="0" distL="0" distR="0" wp14:anchorId="15B484A0" wp14:editId="495099BC">
@@ -6835,6 +6838,9 @@
           </w:tcPr>
           <w:p>
             <w:r>
+              <w:rPr>
+                <w:noProof/>
+              </w:rPr>
               <w:drawing>
                 <wp:inline distT="0" distB="0" distL="0" distR="0" wp14:anchorId="06126773" wp14:editId="4101ED10">
                   <wp:extent cx="1961147" cy="3726180"/>
@@ -7077,13 +7083,7 @@
         </w:rPr>
       </w:pPr>
       <w:r>
-        <w:t xml:space="preserve">Refactoring </w:t>
-      </w:r>
-      <w:r>
-        <w:t>8</w:t>
-      </w:r>
-      <w:r>
-        <w:t>:</w:t>
+        <w:t>Refactoring 8:</w:t>
       </w:r>
     </w:p>
     <w:tbl>
@@ -7151,6 +7151,9 @@
           </w:p>
           <w:p>
             <w:r>
+              <w:rPr>
+                <w:noProof/>
+              </w:rPr>
               <w:lastRenderedPageBreak/>
               <w:drawing>
                 <wp:inline distT="0" distB="0" distL="0" distR="0" wp14:anchorId="7647D114" wp14:editId="3C2CF084">
@@ -7231,6 +7234,9 @@
           </w:tcPr>
           <w:p>
             <w:r>
+              <w:rPr>
+                <w:noProof/>
+              </w:rPr>
               <w:drawing>
                 <wp:inline distT="0" distB="0" distL="0" distR="0" wp14:anchorId="1BEE94A9" wp14:editId="2AC9CCBF">
                   <wp:extent cx="3878916" cy="2194750"/>
@@ -7330,6 +7336,9 @@
           </w:p>
           <w:p>
             <w:r>
+              <w:rPr>
+                <w:noProof/>
+              </w:rPr>
               <w:drawing>
                 <wp:inline distT="0" distB="0" distL="0" distR="0" wp14:anchorId="6E2926E5" wp14:editId="3BC6144E">
                   <wp:extent cx="5731510" cy="2399030"/>
@@ -7408,6 +7417,9 @@
           </w:tcPr>
           <w:p>
             <w:r>
+              <w:rPr>
+                <w:noProof/>
+              </w:rPr>
               <w:drawing>
                 <wp:inline distT="0" distB="0" distL="0" distR="0" wp14:anchorId="3FE1506E" wp14:editId="41D761D4">
                   <wp:extent cx="2933954" cy="1211685"/>
@@ -7453,10 +7465,192 @@
     <w:p/>
     <w:p>
       <w:r>
-        <w:t xml:space="preserve">Refactoring </w:t>
+        <w:t>Refactoring 10:</w:t>
+      </w:r>
+    </w:p>
+    <w:tbl>
+      <w:tblPr>
+        <w:tblStyle w:val="TableGrid"/>
+        <w:tblW w:w="0" w:type="auto"/>
+        <w:tblLook w:val="04A0" w:firstRow="1" w:lastRow="0" w:firstColumn="1" w:lastColumn="0" w:noHBand="0" w:noVBand="1"/>
+      </w:tblPr>
+      <w:tblGrid>
+        <w:gridCol w:w="9016"/>
+      </w:tblGrid>
+      <w:tr>
+        <w:tc>
+          <w:tcPr>
+            <w:tcW w:w="9016" w:type="dxa"/>
+          </w:tcPr>
+          <w:p>
+            <w:r>
+              <w:t>What is the rationale for this factoring?</w:t>
+            </w:r>
+          </w:p>
+          <w:p>
+            <w:r>
+              <w:t xml:space="preserve">The block of code in </w:t>
+            </w:r>
+            <w:proofErr w:type="spellStart"/>
+            <w:r>
+              <w:t>playerstate</w:t>
+            </w:r>
+            <w:proofErr w:type="spellEnd"/>
+            <w:r>
+              <w:t xml:space="preserve"> movement script can be </w:t>
+            </w:r>
+            <w:proofErr w:type="gramStart"/>
+            <w:r>
+              <w:t>more clearer</w:t>
+            </w:r>
+            <w:proofErr w:type="gramEnd"/>
+            <w:r>
+              <w:t xml:space="preserve"> by encapsulating it in a function. This makes it easier if developer wants to briefly understand what the code is running.</w:t>
+            </w:r>
+          </w:p>
+        </w:tc>
+      </w:tr>
+      <w:tr>
+        <w:tc>
+          <w:tcPr>
+            <w:tcW w:w="9016" w:type="dxa"/>
+          </w:tcPr>
+          <w:p>
+            <w:r>
+              <w:t>Before refactoring (attach codes)</w:t>
+            </w:r>
+          </w:p>
+          <w:p>
+            <w:r>
+              <w:lastRenderedPageBreak/>
+              <w:drawing>
+                <wp:inline distT="0" distB="0" distL="0" distR="0" wp14:anchorId="2465DA17" wp14:editId="3E91B60B">
+                  <wp:extent cx="4067745" cy="3886200"/>
+                  <wp:effectExtent l="0" t="0" r="9525" b="0"/>
+                  <wp:docPr id="2" name="Picture 2"/>
+                  <wp:cNvGraphicFramePr>
+                    <a:graphicFrameLocks xmlns:a="http://schemas.openxmlformats.org/drawingml/2006/main" noChangeAspect="1"/>
+                  </wp:cNvGraphicFramePr>
+                  <a:graphic xmlns:a="http://schemas.openxmlformats.org/drawingml/2006/main">
+                    <a:graphicData uri="http://schemas.openxmlformats.org/drawingml/2006/picture">
+                      <pic:pic xmlns:pic="http://schemas.openxmlformats.org/drawingml/2006/picture">
+                        <pic:nvPicPr>
+                          <pic:cNvPr id="1" name=""/>
+                          <pic:cNvPicPr/>
+                        </pic:nvPicPr>
+                        <pic:blipFill>
+                          <a:blip r:embed="rId27"/>
+                          <a:stretch>
+                            <a:fillRect/>
+                          </a:stretch>
+                        </pic:blipFill>
+                        <pic:spPr>
+                          <a:xfrm>
+                            <a:off x="0" y="0"/>
+                            <a:ext cx="4071622" cy="3889904"/>
+                          </a:xfrm>
+                          <a:prstGeom prst="rect">
+                            <a:avLst/>
+                          </a:prstGeom>
+                        </pic:spPr>
+                      </pic:pic>
+                    </a:graphicData>
+                  </a:graphic>
+                </wp:inline>
+              </w:drawing>
+            </w:r>
+          </w:p>
+          <w:p/>
+          <w:p/>
+        </w:tc>
+      </w:tr>
+      <w:tr>
+        <w:tc>
+          <w:tcPr>
+            <w:tcW w:w="9016" w:type="dxa"/>
+          </w:tcPr>
+          <w:p>
+            <w:r>
+              <w:lastRenderedPageBreak/>
+              <w:t>After refactoring (attach codes)</w:t>
+            </w:r>
+          </w:p>
+          <w:p>
+            <w:pPr>
+              <w:overflowPunct/>
+              <w:spacing w:line="240" w:lineRule="auto"/>
+              <w:jc w:val="left"/>
+              <w:textAlignment w:val="auto"/>
+            </w:pPr>
+            <w:r>
+              <w:rPr>
+                <w:rFonts w:ascii="Cascadia Mono" w:eastAsiaTheme="minorHAnsi" w:hAnsi="Cascadia Mono" w:cs="Cascadia Mono"/>
+                <w:color w:val="000000"/>
+                <w:sz w:val="19"/>
+                <w:szCs w:val="19"/>
+                <w:lang w:val="en-SG"/>
+              </w:rPr>
+              <w:t xml:space="preserve">    </w:t>
+            </w:r>
+          </w:p>
+        </w:tc>
+      </w:tr>
+      <w:tr>
+        <w:tc>
+          <w:tcPr>
+            <w:tcW w:w="9016" w:type="dxa"/>
+          </w:tcPr>
+          <w:p>
+            <w:r>
+              <w:drawing>
+                <wp:inline distT="0" distB="0" distL="0" distR="0" wp14:anchorId="6E099222" wp14:editId="003823C2">
+                  <wp:extent cx="4183743" cy="3505504"/>
+                  <wp:effectExtent l="0" t="0" r="7620" b="0"/>
+                  <wp:docPr id="7" name="Picture 7"/>
+                  <wp:cNvGraphicFramePr>
+                    <a:graphicFrameLocks xmlns:a="http://schemas.openxmlformats.org/drawingml/2006/main" noChangeAspect="1"/>
+                  </wp:cNvGraphicFramePr>
+                  <a:graphic xmlns:a="http://schemas.openxmlformats.org/drawingml/2006/main">
+                    <a:graphicData uri="http://schemas.openxmlformats.org/drawingml/2006/picture">
+                      <pic:pic xmlns:pic="http://schemas.openxmlformats.org/drawingml/2006/picture">
+                        <pic:nvPicPr>
+                          <pic:cNvPr id="1" name=""/>
+                          <pic:cNvPicPr/>
+                        </pic:nvPicPr>
+                        <pic:blipFill>
+                          <a:blip r:embed="rId28"/>
+                          <a:stretch>
+                            <a:fillRect/>
+                          </a:stretch>
+                        </pic:blipFill>
+                        <pic:spPr>
+                          <a:xfrm>
+                            <a:off x="0" y="0"/>
+                            <a:ext cx="4183743" cy="3505504"/>
+                          </a:xfrm>
+                          <a:prstGeom prst="rect">
+                            <a:avLst/>
+                          </a:prstGeom>
+                        </pic:spPr>
+                      </pic:pic>
+                    </a:graphicData>
+                  </a:graphic>
+                </wp:inline>
+              </w:drawing>
+            </w:r>
+          </w:p>
+          <w:p/>
+          <w:p/>
+        </w:tc>
+      </w:tr>
+    </w:tbl>
+    <w:p/>
+    <w:p>
+      <w:r>
+        <w:t>Refactoring 1</w:t>
       </w:r>
       <w:r>
-        <w:t>10</w:t>
+        <w:t>1</w:t>
       </w:r>
       <w:r>
         <w:t>:</w:t>
@@ -7481,7 +7675,195 @@
               <w:t>What is the rationale for this factoring?</w:t>
             </w:r>
           </w:p>
+          <w:p>
+            <w:r>
+              <w:t>Saw the same problem with player state attack and decided to shift the entire block of code into a function for better readability.</w:t>
+            </w:r>
+          </w:p>
+        </w:tc>
+      </w:tr>
+      <w:tr>
+        <w:tc>
+          <w:tcPr>
+            <w:tcW w:w="9016" w:type="dxa"/>
+          </w:tcPr>
+          <w:p>
+            <w:r>
+              <w:t>Before refactoring (attach codes)</w:t>
+            </w:r>
+          </w:p>
+          <w:p>
+            <w:r>
+              <w:drawing>
+                <wp:inline distT="0" distB="0" distL="0" distR="0" wp14:anchorId="467A66B0" wp14:editId="60C235B8">
+                  <wp:extent cx="5731510" cy="3016250"/>
+                  <wp:effectExtent l="0" t="0" r="2540" b="0"/>
+                  <wp:docPr id="16" name="Picture 16"/>
+                  <wp:cNvGraphicFramePr>
+                    <a:graphicFrameLocks xmlns:a="http://schemas.openxmlformats.org/drawingml/2006/main" noChangeAspect="1"/>
+                  </wp:cNvGraphicFramePr>
+                  <a:graphic xmlns:a="http://schemas.openxmlformats.org/drawingml/2006/main">
+                    <a:graphicData uri="http://schemas.openxmlformats.org/drawingml/2006/picture">
+                      <pic:pic xmlns:pic="http://schemas.openxmlformats.org/drawingml/2006/picture">
+                        <pic:nvPicPr>
+                          <pic:cNvPr id="1" name=""/>
+                          <pic:cNvPicPr/>
+                        </pic:nvPicPr>
+                        <pic:blipFill>
+                          <a:blip r:embed="rId29"/>
+                          <a:stretch>
+                            <a:fillRect/>
+                          </a:stretch>
+                        </pic:blipFill>
+                        <pic:spPr>
+                          <a:xfrm>
+                            <a:off x="0" y="0"/>
+                            <a:ext cx="5731510" cy="3016250"/>
+                          </a:xfrm>
+                          <a:prstGeom prst="rect">
+                            <a:avLst/>
+                          </a:prstGeom>
+                        </pic:spPr>
+                      </pic:pic>
+                    </a:graphicData>
+                  </a:graphic>
+                </wp:inline>
+              </w:drawing>
+            </w:r>
+          </w:p>
           <w:p/>
+          <w:p/>
+        </w:tc>
+      </w:tr>
+      <w:tr>
+        <w:tc>
+          <w:tcPr>
+            <w:tcW w:w="9016" w:type="dxa"/>
+          </w:tcPr>
+          <w:p>
+            <w:r>
+              <w:t>After refactoring (attach codes)</w:t>
+            </w:r>
+          </w:p>
+          <w:p>
+            <w:pPr>
+              <w:overflowPunct/>
+              <w:spacing w:line="240" w:lineRule="auto"/>
+              <w:jc w:val="left"/>
+              <w:textAlignment w:val="auto"/>
+            </w:pPr>
+            <w:r>
+              <w:rPr>
+                <w:rFonts w:ascii="Cascadia Mono" w:eastAsiaTheme="minorHAnsi" w:hAnsi="Cascadia Mono" w:cs="Cascadia Mono"/>
+                <w:color w:val="000000"/>
+                <w:sz w:val="19"/>
+                <w:szCs w:val="19"/>
+                <w:lang w:val="en-SG"/>
+              </w:rPr>
+              <w:t xml:space="preserve">    </w:t>
+            </w:r>
+          </w:p>
+        </w:tc>
+      </w:tr>
+      <w:tr>
+        <w:tc>
+          <w:tcPr>
+            <w:tcW w:w="9016" w:type="dxa"/>
+          </w:tcPr>
+          <w:p/>
+          <w:p>
+            <w:r>
+              <w:lastRenderedPageBreak/>
+              <w:drawing>
+                <wp:inline distT="0" distB="0" distL="0" distR="0" wp14:anchorId="5C8C3FDE" wp14:editId="0B7B0ADB">
+                  <wp:extent cx="5731510" cy="2998470"/>
+                  <wp:effectExtent l="0" t="0" r="2540" b="0"/>
+                  <wp:docPr id="17" name="Picture 17"/>
+                  <wp:cNvGraphicFramePr>
+                    <a:graphicFrameLocks xmlns:a="http://schemas.openxmlformats.org/drawingml/2006/main" noChangeAspect="1"/>
+                  </wp:cNvGraphicFramePr>
+                  <a:graphic xmlns:a="http://schemas.openxmlformats.org/drawingml/2006/main">
+                    <a:graphicData uri="http://schemas.openxmlformats.org/drawingml/2006/picture">
+                      <pic:pic xmlns:pic="http://schemas.openxmlformats.org/drawingml/2006/picture">
+                        <pic:nvPicPr>
+                          <pic:cNvPr id="1" name=""/>
+                          <pic:cNvPicPr/>
+                        </pic:nvPicPr>
+                        <pic:blipFill>
+                          <a:blip r:embed="rId30"/>
+                          <a:stretch>
+                            <a:fillRect/>
+                          </a:stretch>
+                        </pic:blipFill>
+                        <pic:spPr>
+                          <a:xfrm>
+                            <a:off x="0" y="0"/>
+                            <a:ext cx="5731510" cy="2998470"/>
+                          </a:xfrm>
+                          <a:prstGeom prst="rect">
+                            <a:avLst/>
+                          </a:prstGeom>
+                        </pic:spPr>
+                      </pic:pic>
+                    </a:graphicData>
+                  </a:graphic>
+                </wp:inline>
+              </w:drawing>
+            </w:r>
+          </w:p>
+          <w:p/>
+        </w:tc>
+      </w:tr>
+    </w:tbl>
+    <w:p/>
+    <w:p>
+      <w:r>
+        <w:t>Refactoring 1</w:t>
+      </w:r>
+      <w:r>
+        <w:t>2</w:t>
+      </w:r>
+      <w:r>
+        <w:t>:</w:t>
+      </w:r>
+    </w:p>
+    <w:tbl>
+      <w:tblPr>
+        <w:tblStyle w:val="TableGrid"/>
+        <w:tblW w:w="0" w:type="auto"/>
+        <w:tblLook w:val="04A0" w:firstRow="1" w:lastRow="0" w:firstColumn="1" w:lastColumn="0" w:noHBand="0" w:noVBand="1"/>
+      </w:tblPr>
+      <w:tblGrid>
+        <w:gridCol w:w="9016"/>
+      </w:tblGrid>
+      <w:tr>
+        <w:tc>
+          <w:tcPr>
+            <w:tcW w:w="9016" w:type="dxa"/>
+          </w:tcPr>
+          <w:p>
+            <w:r>
+              <w:t>What is the rationale for this factoring?</w:t>
+            </w:r>
+          </w:p>
+          <w:p>
+            <w:r>
+              <w:t xml:space="preserve">I notice that the variable names in the </w:t>
+            </w:r>
+            <w:proofErr w:type="spellStart"/>
+            <w:r>
+              <w:t>player_multiplayer</w:t>
+            </w:r>
+            <w:proofErr w:type="spellEnd"/>
+            <w:r>
+              <w:t xml:space="preserve"> can be quite messy to read so I decided to shift them to a region for better </w:t>
+            </w:r>
+            <w:proofErr w:type="spellStart"/>
+            <w:r>
+              <w:t>readilbilty</w:t>
+            </w:r>
+            <w:proofErr w:type="spellEnd"/>
+          </w:p>
         </w:tc>
       </w:tr>
       <w:tr>
@@ -7546,6 +7928,7 @@
         <w:pStyle w:val="Heading1"/>
       </w:pPr>
       <w:r>
+        <w:lastRenderedPageBreak/>
         <w:t>Q</w:t>
       </w:r>
       <w:r>
@@ -7589,10 +7972,31 @@
     </w:p>
     <w:p>
       <w:pPr>
+        <w:overflowPunct/>
+        <w:autoSpaceDE/>
+        <w:autoSpaceDN/>
+        <w:adjustRightInd/>
+        <w:spacing w:after="160" w:line="259" w:lineRule="auto"/>
+        <w:jc w:val="left"/>
+        <w:textAlignment w:val="auto"/>
+      </w:pPr>
+    </w:p>
+    <w:p>
+      <w:pPr>
+        <w:overflowPunct/>
+        <w:autoSpaceDE/>
+        <w:autoSpaceDN/>
+        <w:adjustRightInd/>
+        <w:spacing w:after="160" w:line="259" w:lineRule="auto"/>
+        <w:jc w:val="left"/>
+        <w:textAlignment w:val="auto"/>
+      </w:pPr>
+    </w:p>
+    <w:p>
+      <w:pPr>
         <w:pStyle w:val="Heading1"/>
       </w:pPr>
       <w:r>
-        <w:lastRenderedPageBreak/>
         <w:t>Q</w:t>
       </w:r>
       <w:r>
@@ -7745,7 +8149,7 @@
                           <pic:cNvPicPr/>
                         </pic:nvPicPr>
                         <pic:blipFill>
-                          <a:blip r:embed="rId27"/>
+                          <a:blip r:embed="rId31"/>
                           <a:stretch>
                             <a:fillRect/>
                           </a:stretch>
@@ -7842,7 +8246,7 @@
                           <pic:cNvPicPr/>
                         </pic:nvPicPr>
                         <pic:blipFill>
-                          <a:blip r:embed="rId28"/>
+                          <a:blip r:embed="rId32"/>
                           <a:stretch>
                             <a:fillRect/>
                           </a:stretch>
@@ -13733,77 +14137,26 @@
           <w:color w:val="2F5496" w:themeColor="accent5" w:themeShade="BF"/>
         </w:rPr>
       </w:pPr>
-      <w:r>
+    </w:p>
+    <w:p>
+      <w:pPr>
+        <w:rPr>
+          <w:color w:val="2F5496" w:themeColor="accent5" w:themeShade="BF"/>
+        </w:rPr>
+      </w:pPr>
+    </w:p>
+    <w:p>
+      <w:pPr>
         <w:rPr>
           <w:i/>
           <w:iCs/>
           <w:color w:val="2F5496" w:themeColor="accent5" w:themeShade="BF"/>
         </w:rPr>
-        <w:t xml:space="preserve">In this section, </w:t>
-      </w:r>
-      <w:r>
-        <w:rPr>
-          <w:i/>
-          <w:iCs/>
-          <w:color w:val="2F5496" w:themeColor="accent5" w:themeShade="BF"/>
-        </w:rPr>
-        <w:t xml:space="preserve">reflect on your learning experience associated with this </w:t>
-      </w:r>
-      <w:r>
-        <w:rPr>
-          <w:i/>
-          <w:iCs/>
-          <w:color w:val="2F5496" w:themeColor="accent5" w:themeShade="BF"/>
-        </w:rPr>
-        <w:t>assignment</w:t>
-      </w:r>
-      <w:r>
-        <w:rPr>
-          <w:i/>
-          <w:iCs/>
-          <w:color w:val="2F5496" w:themeColor="accent5" w:themeShade="BF"/>
-        </w:rPr>
-        <w:t>.</w:t>
-      </w:r>
-    </w:p>
-    <w:p>
-      <w:pPr>
-        <w:rPr>
-          <w:i/>
-          <w:iCs/>
-          <w:color w:val="2F5496" w:themeColor="accent5" w:themeShade="BF"/>
-        </w:rPr>
-      </w:pPr>
-      <w:r>
-        <w:rPr>
-          <w:i/>
-          <w:iCs/>
-          <w:color w:val="2F5496" w:themeColor="accent5" w:themeShade="BF"/>
-        </w:rPr>
-        <w:t xml:space="preserve">What have you learnt? How can you use this learning experience? Did you find it challenging to implement? </w:t>
-      </w:r>
-    </w:p>
-    <w:p>
-      <w:pPr>
-        <w:rPr>
-          <w:i/>
-          <w:iCs/>
-          <w:color w:val="2F5496" w:themeColor="accent5" w:themeShade="BF"/>
-        </w:rPr>
-      </w:pPr>
-    </w:p>
-    <w:p>
-      <w:pPr>
-        <w:rPr>
-          <w:i/>
-          <w:iCs/>
-          <w:color w:val="2F5496" w:themeColor="accent5" w:themeShade="BF"/>
-        </w:rPr>
       </w:pPr>
     </w:p>
     <w:sectPr>
-      <w:footerReference w:type="default" r:id="rId29"/>
-      <w:headerReference w:type="first" r:id="rId30"/>
+      <w:footerReference w:type="default" r:id="rId33"/>
+      <w:headerReference w:type="first" r:id="rId34"/>
       <w:pgSz w:w="11906" w:h="16838"/>
       <w:pgMar w:top="1440" w:right="1440" w:bottom="1440" w:left="1440" w:header="708" w:footer="708" w:gutter="0"/>
       <w:cols w:space="708"/>
@@ -16928,7 +17281,7 @@
   <w:style w:type="paragraph" w:default="1" w:styleId="Normal">
     <w:name w:val="Normal"/>
     <w:qFormat/>
-    <w:rsid w:val="004718B8"/>
+    <w:rsid w:val="004644B3"/>
     <w:pPr>
       <w:overflowPunct w:val="0"/>
       <w:autoSpaceDE w:val="0"/>
@@ -17602,6 +17955,12 @@
 </file>
 
 <file path=customXml/item1.xml><?xml version="1.0" encoding="utf-8"?>
+<p:properties xmlns:p="http://schemas.microsoft.com/office/2006/metadata/properties" xmlns:xsi="http://www.w3.org/2001/XMLSchema-instance" xmlns:pc="http://schemas.microsoft.com/office/infopath/2007/PartnerControls">
+  <documentManagement/>
+</p:properties>
+</file>
+
+<file path=customXml/item2.xml><?xml version="1.0" encoding="utf-8"?>
 <?mso-contentType ?>
 <FormTemplates xmlns="http://schemas.microsoft.com/sharepoint/v3/contenttype/forms">
   <Display>DocumentLibraryForm</Display>
@@ -17610,13 +17969,11 @@
 </FormTemplates>
 </file>
 
-<file path=customXml/item2.xml><?xml version="1.0" encoding="utf-8"?>
-<p:properties xmlns:p="http://schemas.microsoft.com/office/2006/metadata/properties" xmlns:xsi="http://www.w3.org/2001/XMLSchema-instance" xmlns:pc="http://schemas.microsoft.com/office/infopath/2007/PartnerControls">
-  <documentManagement/>
-</p:properties>
+<file path=customXml/item3.xml><?xml version="1.0" encoding="utf-8"?>
+<b:Sources xmlns:b="http://schemas.openxmlformats.org/officeDocument/2006/bibliography" xmlns="http://schemas.openxmlformats.org/officeDocument/2006/bibliography" SelectedStyle="\APASixthEditionOfficeOnline.xsl" StyleName="APA" Version="6"/>
 </file>
 
-<file path=customXml/item3.xml><?xml version="1.0" encoding="utf-8"?>
+<file path=customXml/item4.xml><?xml version="1.0" encoding="utf-8"?>
 <ct:contentTypeSchema xmlns:ct="http://schemas.microsoft.com/office/2006/metadata/contentType" xmlns:ma="http://schemas.microsoft.com/office/2006/metadata/properties/metaAttributes" ct:_="" ma:_="" ma:contentTypeName="Document" ma:contentTypeID="0x0101003703D7F94A5F7D44B1FAC410C5E808F2" ma:contentTypeVersion="12" ma:contentTypeDescription="Create a new document." ma:contentTypeScope="" ma:versionID="6c5d203ac8580eabe19654cfc5959910">
   <xsd:schema xmlns:xsd="http://www.w3.org/2001/XMLSchema" xmlns:xs="http://www.w3.org/2001/XMLSchema" xmlns:p="http://schemas.microsoft.com/office/2006/metadata/properties" xmlns:ns3="552e21ef-a9dd-416d-840d-f44647eb773d" xmlns:ns4="3c291a7b-9d55-4136-85bb-d0a299b3f2bd" targetNamespace="http://schemas.microsoft.com/office/2006/metadata/properties" ma:root="true" ma:fieldsID="d235cf1d0b19965fcef074220ac983a2" ns3:_="" ns4:_="">
     <xsd:import namespace="552e21ef-a9dd-416d-840d-f44647eb773d"/>
@@ -17833,19 +18190,7 @@
 </ct:contentTypeSchema>
 </file>
 
-<file path=customXml/item4.xml><?xml version="1.0" encoding="utf-8"?>
-<b:Sources xmlns:b="http://schemas.openxmlformats.org/officeDocument/2006/bibliography" xmlns="http://schemas.openxmlformats.org/officeDocument/2006/bibliography" SelectedStyle="\APASixthEditionOfficeOnline.xsl" StyleName="APA" Version="6"/>
-</file>
-
 <file path=customXml/itemProps1.xml><?xml version="1.0" encoding="utf-8"?>
-<ds:datastoreItem xmlns:ds="http://schemas.openxmlformats.org/officeDocument/2006/customXml" ds:itemID="{85859F57-D710-4E14-AD20-25FBE0414160}">
-  <ds:schemaRefs>
-    <ds:schemaRef ds:uri="http://schemas.microsoft.com/sharepoint/v3/contenttype/forms"/>
-  </ds:schemaRefs>
-</ds:datastoreItem>
-</file>
-
-<file path=customXml/itemProps2.xml><?xml version="1.0" encoding="utf-8"?>
 <ds:datastoreItem xmlns:ds="http://schemas.openxmlformats.org/officeDocument/2006/customXml" ds:itemID="{5A4D9872-F005-4681-8DEB-39C83027735A}">
   <ds:schemaRefs>
     <ds:schemaRef ds:uri="http://schemas.microsoft.com/office/2006/metadata/properties"/>
@@ -17854,7 +18199,23 @@
 </ds:datastoreItem>
 </file>
 
+<file path=customXml/itemProps2.xml><?xml version="1.0" encoding="utf-8"?>
+<ds:datastoreItem xmlns:ds="http://schemas.openxmlformats.org/officeDocument/2006/customXml" ds:itemID="{85859F57-D710-4E14-AD20-25FBE0414160}">
+  <ds:schemaRefs>
+    <ds:schemaRef ds:uri="http://schemas.microsoft.com/sharepoint/v3/contenttype/forms"/>
+  </ds:schemaRefs>
+</ds:datastoreItem>
+</file>
+
 <file path=customXml/itemProps3.xml><?xml version="1.0" encoding="utf-8"?>
+<ds:datastoreItem xmlns:ds="http://schemas.openxmlformats.org/officeDocument/2006/customXml" ds:itemID="{071C49EC-26AE-42DE-85FD-1A9F3BEE86EA}">
+  <ds:schemaRefs>
+    <ds:schemaRef ds:uri="http://schemas.openxmlformats.org/officeDocument/2006/bibliography"/>
+  </ds:schemaRefs>
+</ds:datastoreItem>
+</file>
+
+<file path=customXml/itemProps4.xml><?xml version="1.0" encoding="utf-8"?>
 <ds:datastoreItem xmlns:ds="http://schemas.openxmlformats.org/officeDocument/2006/customXml" ds:itemID="{F0C7FE51-0001-4AAF-A3B3-F2B72DCE9D2C}">
   <ds:schemaRefs>
     <ds:schemaRef ds:uri="http://schemas.microsoft.com/office/2006/metadata/contentType"/>
@@ -17871,12 +18232,4 @@
     <ds:schemaRef ds:uri="http://schemas.microsoft.com/internal/obd"/>
   </ds:schemaRefs>
 </ds:datastoreItem>
-</file>
-
-<file path=customXml/itemProps4.xml><?xml version="1.0" encoding="utf-8"?>
-<ds:datastoreItem xmlns:ds="http://schemas.openxmlformats.org/officeDocument/2006/customXml" ds:itemID="{071C49EC-26AE-42DE-85FD-1A9F3BEE86EA}">
-  <ds:schemaRefs>
-    <ds:schemaRef ds:uri="http://schemas.openxmlformats.org/officeDocument/2006/bibliography"/>
-  </ds:schemaRefs>
-</ds:datastoreItem>
 </file>
</xml_diff>